<commit_message>
fix bug validatorback user, delete with firefox, fix bug class validatorFront
</commit_message>
<xml_diff>
--- a/Guia rápida para la corrección Sprint 8.docx
+++ b/Guia rápida para la corrección Sprint 8.docx
@@ -31,24 +31,33 @@
         </w:rPr>
         <w:t xml:space="preserve"> rápida para la corrección</w:t>
       </w:r>
-    </w:p>
-    <w:p>
-      <w:pPr>
+      <w:r>
         <w:rPr>
           <w:b/>
           <w:bCs/>
           <w:u w:val="single"/>
           <w:lang w:val="es-ES"/>
         </w:rPr>
-      </w:pPr>
-      <w:proofErr w:type="spellStart"/>
-      <w:r>
+        <w:t xml:space="preserve"> del profesor</w:t>
+      </w:r>
+    </w:p>
+    <w:p>
+      <w:pPr>
         <w:rPr>
           <w:b/>
           <w:bCs/>
           <w:u w:val="single"/>
           <w:lang w:val="es-ES"/>
         </w:rPr>
+      </w:pPr>
+      <w:proofErr w:type="spellStart"/>
+      <w:r>
+        <w:rPr>
+          <w:b/>
+          <w:bCs/>
+          <w:u w:val="single"/>
+          <w:lang w:val="es-ES"/>
+        </w:rPr>
         <w:t>Users</w:t>
       </w:r>
       <w:proofErr w:type="spellEnd"/>
@@ -63,11 +72,6 @@
           <w:lang w:val="es-ES"/>
         </w:rPr>
         <w:tab/>
-      </w:r>
-      <w:r>
-        <w:rPr>
-          <w:lang w:val="es-ES"/>
-        </w:rPr>
         <w:t>api/</w:t>
       </w:r>
       <w:proofErr w:type="spellStart"/>
@@ -75,13 +79,7 @@
         <w:rPr>
           <w:lang w:val="es-ES"/>
         </w:rPr>
-        <w:t>users</w:t>
-      </w:r>
-      <w:r>
-        <w:rPr>
-          <w:lang w:val="es-ES"/>
-        </w:rPr>
-        <w:t>?page</w:t>
+        <w:t>users?page</w:t>
       </w:r>
       <w:proofErr w:type="spellEnd"/>
       <w:r>
@@ -924,11 +922,6 @@
           <w:lang w:val="es-ES"/>
         </w:rPr>
         <w:tab/>
-      </w:r>
-      <w:r>
-        <w:rPr>
-          <w:lang w:val="es-ES"/>
-        </w:rPr>
         <w:t>api/</w:t>
       </w:r>
       <w:proofErr w:type="spellStart"/>

</xml_diff>